<commit_message>
Update for Lab 2 Solutions
Given the updated Lab 2 tutorial.
</commit_message>
<xml_diff>
--- a/Artifical Intelligence for Games (DAC619)/Lab Work/Lab 2 Solutions by James Moran.docx
+++ b/Artifical Intelligence for Games (DAC619)/Lab Work/Lab 2 Solutions by James Moran.docx
@@ -1,21 +1,13 @@
 
 <file path=word/document.xml><?xml version="1.0" encoding="utf-8"?>
-<w:document xmlns:wpc="http://schemas.microsoft.com/office/word/2010/wordprocessingCanvas" xmlns:cx="http://schemas.microsoft.com/office/drawing/2014/chartex" xmlns:cx1="http://schemas.microsoft.com/office/drawing/2015/9/8/chartex" xmlns:cx2="http://schemas.microsoft.com/office/drawing/2015/10/21/chartex" xmlns:cx3="http://schemas.microsoft.com/office/drawing/2016/5/9/chartex" xmlns:cx4="http://schemas.microsoft.com/office/drawing/2016/5/10/chartex" xmlns:cx5="http://schemas.microsoft.com/office/drawing/2016/5/11/chartex" xmlns:cx6="http://schemas.microsoft.com/office/drawing/2016/5/12/chartex" xmlns:cx7="http://schemas.microsoft.com/office/drawing/2016/5/13/chartex" xmlns:cx8="http://schemas.microsoft.com/office/drawing/2016/5/14/chartex" xmlns:mc="http://schemas.openxmlformats.org/markup-compatibility/2006" xmlns:aink="http://schemas.microsoft.com/office/drawing/2016/ink" xmlns:am3d="http://schemas.microsoft.com/office/drawing/2017/model3d" xmlns:o="urn:schemas-microsoft-com:office:office" xmlns:r="http://schemas.openxmlformats.org/officeDocument/2006/relationships" xmlns:m="http://schemas.openxmlformats.org/officeDocument/2006/math" xmlns:v="urn:schemas-microsoft-com:vml" xmlns:wp14="http://schemas.microsoft.com/office/word/2010/wordprocessingDrawing" xmlns:wp="http://schemas.openxmlformats.org/drawingml/2006/wordprocessingDrawing" xmlns:w10="urn:schemas-microsoft-com:office:word" xmlns:w="http://schemas.openxmlformats.org/wordprocessingml/2006/main" xmlns:w14="http://schemas.microsoft.com/office/word/2010/wordml" xmlns:w15="http://schemas.microsoft.com/office/word/2012/wordml" xmlns:w16cid="http://schemas.microsoft.com/office/word/2016/wordml/cid" xmlns:w16se="http://schemas.microsoft.com/office/word/2015/wordml/symex" xmlns:wpg="http://schemas.microsoft.com/office/word/2010/wordprocessingGroup" xmlns:wpi="http://schemas.microsoft.com/office/word/2010/wordprocessingInk" xmlns:wne="http://schemas.microsoft.com/office/word/2006/wordml" xmlns:wps="http://schemas.microsoft.com/office/word/2010/wordprocessingShape" mc:Ignorable="w14 w15 w16se w16cid wp14">
+<w:document xmlns:wpc="http://schemas.microsoft.com/office/word/2010/wordprocessingCanvas" xmlns:cx="http://schemas.microsoft.com/office/drawing/2014/chartex" xmlns:cx1="http://schemas.microsoft.com/office/drawing/2015/9/8/chartex" xmlns:mc="http://schemas.openxmlformats.org/markup-compatibility/2006" xmlns:o="urn:schemas-microsoft-com:office:office" xmlns:r="http://schemas.openxmlformats.org/officeDocument/2006/relationships" xmlns:m="http://schemas.openxmlformats.org/officeDocument/2006/math" xmlns:v="urn:schemas-microsoft-com:vml" xmlns:wp14="http://schemas.microsoft.com/office/word/2010/wordprocessingDrawing" xmlns:wp="http://schemas.openxmlformats.org/drawingml/2006/wordprocessingDrawing" xmlns:w10="urn:schemas-microsoft-com:office:word" xmlns:w="http://schemas.openxmlformats.org/wordprocessingml/2006/main" xmlns:w14="http://schemas.microsoft.com/office/word/2010/wordml" xmlns:w15="http://schemas.microsoft.com/office/word/2012/wordml" xmlns:w16se="http://schemas.microsoft.com/office/word/2015/wordml/symex" xmlns:wpg="http://schemas.microsoft.com/office/word/2010/wordprocessingGroup" xmlns:wpi="http://schemas.microsoft.com/office/word/2010/wordprocessingInk" xmlns:wne="http://schemas.microsoft.com/office/word/2006/wordml" xmlns:wps="http://schemas.microsoft.com/office/word/2010/wordprocessingShape" mc:Ignorable="w14 w15 w16se wp14">
   <w:body>
     <w:p>
       <w:pPr>
         <w:pStyle w:val="Title"/>
       </w:pPr>
       <w:r>
-        <w:t xml:space="preserve">AI </w:t>
-      </w:r>
-      <w:proofErr w:type="gramStart"/>
-      <w:r>
-        <w:t>For</w:t>
-      </w:r>
-      <w:proofErr w:type="gramEnd"/>
-      <w:r>
-        <w:t xml:space="preserve"> Games</w:t>
+        <w:t>AI For Games</w:t>
       </w:r>
     </w:p>
     <w:p>
@@ -52,12 +44,7 @@
         <w:t>suggestions.</w:t>
       </w:r>
       <w:r>
-        <w:t xml:space="preserve"> The AI should always try and grab the centre square (allowing for 4 possible lines of symbols), follo</w:t>
-      </w:r>
-      <w:bookmarkStart w:id="0" w:name="_GoBack"/>
-      <w:bookmarkEnd w:id="0"/>
-      <w:r>
-        <w:t>wed by the adjacent and corner squares (with the adjacent squares providing 5 options for symbol placement, as opposed to 3 from the corner squares).</w:t>
+        <w:t xml:space="preserve"> The AI should always try and grab the centre square (allowing for 4 possible lines of symbols), followed by the adjacent and corner squares (with the adjacent squares providing 5 options for symbol placement, as opposed to 3 from the corner squares).</w:t>
       </w:r>
       <w:r>
         <w:br/>
@@ -337,7 +324,71 @@
         <w:t xml:space="preserve">so </w:t>
       </w:r>
       <w:r>
-        <w:t>choose the bottom-middle square for the next X, as shown):</w:t>
+        <w:t>choose the bottom-middle square for</w:t>
+      </w:r>
+      <w:bookmarkStart w:id="0" w:name="_GoBack"/>
+      <w:bookmarkEnd w:id="0"/>
+      <w:r>
+        <w:t xml:space="preserve"> the next X, as shown)</w:t>
+      </w:r>
+      <w:r>
+        <w:t>. To come to this conclusion</w:t>
+      </w:r>
+      <w:r>
+        <w:t>:</w:t>
+      </w:r>
+    </w:p>
+    <w:p>
+      <w:pPr>
+        <w:pStyle w:val="ListParagraph"/>
+      </w:pPr>
+    </w:p>
+    <w:p>
+      <w:pPr>
+        <w:pStyle w:val="ListParagraph"/>
+        <w:numPr>
+          <w:ilvl w:val="0"/>
+          <w:numId w:val="3"/>
+        </w:numPr>
+      </w:pPr>
+      <w:r>
+        <w:t>Check if a winning move is possible (by checking the state of the game). If it is possible, take it, otherwise…</w:t>
+      </w:r>
+    </w:p>
+    <w:p>
+      <w:pPr>
+        <w:pStyle w:val="ListParagraph"/>
+        <w:numPr>
+          <w:ilvl w:val="0"/>
+          <w:numId w:val="3"/>
+        </w:numPr>
+      </w:pPr>
+      <w:r>
+        <w:t>…check if the opponent can make a winning move</w:t>
+      </w:r>
+      <w:r>
+        <w:t xml:space="preserve"> (by checking the state of the game). If they can, play to block it </w:t>
+      </w:r>
+      <w:r>
+        <w:rPr>
+          <w:color w:val="00B050"/>
+        </w:rPr>
+        <w:t>(chosen in this case)</w:t>
+      </w:r>
+      <w:r>
+        <w:t>, otherwise…</w:t>
+      </w:r>
+    </w:p>
+    <w:p>
+      <w:pPr>
+        <w:pStyle w:val="ListParagraph"/>
+        <w:numPr>
+          <w:ilvl w:val="0"/>
+          <w:numId w:val="3"/>
+        </w:numPr>
+      </w:pPr>
+      <w:r>
+        <w:t>Check where the best place to the greatest (longest) chain on the board is. Then play into that position</w:t>
       </w:r>
     </w:p>
     <w:tbl>
@@ -551,6 +602,7 @@
         </w:numPr>
       </w:pPr>
       <w:r>
+        <w:lastRenderedPageBreak/>
         <w:t>A game has a story line element where</w:t>
       </w:r>
       <w:r>
@@ -626,7 +678,6 @@
         </w:numPr>
       </w:pPr>
       <w:r>
-        <w:lastRenderedPageBreak/>
         <w:t>Justify the decision made to the previous question.</w:t>
       </w:r>
       <w:r>
@@ -645,10 +696,19 @@
         <w:t>Given your choice in a. What could go wrong and how could you fix it.</w:t>
       </w:r>
       <w:r>
-        <w:t xml:space="preserve"> A heuristic </w:t>
-      </w:r>
-      <w:r>
-        <w:t>(‘Rule-of-Thumb’), is not always the most suitable action to take (in certain cases), causing such logic to fail to achieve such results in these cases. To resolve this issue, handling of these cases will have to be implemented, for if they ever crop up, against the given heuristic.</w:t>
+        <w:t xml:space="preserve"> For example, the Player could attempt to attack the messenger (which is more likely, if the quest involved combat), believing that the messenger is a hostile character</w:t>
+      </w:r>
+      <w:r>
+        <w:t>. To resolve this issue,</w:t>
+      </w:r>
+      <w:r>
+        <w:t xml:space="preserve"> one could A. Make the messenger invulnerable for the time in which they are within the Player’s presence B. </w:t>
+      </w:r>
+      <w:r>
+        <w:t>Allow the Player to kill the messenger, changing the story line (given the Lord’s uncertainty)</w:t>
+      </w:r>
+      <w:r>
+        <w:t>.</w:t>
       </w:r>
       <w:r>
         <w:br/>
@@ -666,8 +726,121 @@
 </file>
 
 <file path=word/numbering.xml><?xml version="1.0" encoding="utf-8"?>
-<w:numbering xmlns:wpc="http://schemas.microsoft.com/office/word/2010/wordprocessingCanvas" xmlns:cx="http://schemas.microsoft.com/office/drawing/2014/chartex" xmlns:cx1="http://schemas.microsoft.com/office/drawing/2015/9/8/chartex" xmlns:cx2="http://schemas.microsoft.com/office/drawing/2015/10/21/chartex" xmlns:cx3="http://schemas.microsoft.com/office/drawing/2016/5/9/chartex" xmlns:cx4="http://schemas.microsoft.com/office/drawing/2016/5/10/chartex" xmlns:cx5="http://schemas.microsoft.com/office/drawing/2016/5/11/chartex" xmlns:cx6="http://schemas.microsoft.com/office/drawing/2016/5/12/chartex" xmlns:cx7="http://schemas.microsoft.com/office/drawing/2016/5/13/chartex" xmlns:cx8="http://schemas.microsoft.com/office/drawing/2016/5/14/chartex" xmlns:mc="http://schemas.openxmlformats.org/markup-compatibility/2006" xmlns:aink="http://schemas.microsoft.com/office/drawing/2016/ink" xmlns:am3d="http://schemas.microsoft.com/office/drawing/2017/model3d" xmlns:o="urn:schemas-microsoft-com:office:office" xmlns:r="http://schemas.openxmlformats.org/officeDocument/2006/relationships" xmlns:m="http://schemas.openxmlformats.org/officeDocument/2006/math" xmlns:v="urn:schemas-microsoft-com:vml" xmlns:wp14="http://schemas.microsoft.com/office/word/2010/wordprocessingDrawing" xmlns:wp="http://schemas.openxmlformats.org/drawingml/2006/wordprocessingDrawing" xmlns:w10="urn:schemas-microsoft-com:office:word" xmlns:w="http://schemas.openxmlformats.org/wordprocessingml/2006/main" xmlns:w14="http://schemas.microsoft.com/office/word/2010/wordml" xmlns:w15="http://schemas.microsoft.com/office/word/2012/wordml" xmlns:w16cid="http://schemas.microsoft.com/office/word/2016/wordml/cid" xmlns:w16se="http://schemas.microsoft.com/office/word/2015/wordml/symex" xmlns:wpg="http://schemas.microsoft.com/office/word/2010/wordprocessingGroup" xmlns:wpi="http://schemas.microsoft.com/office/word/2010/wordprocessingInk" xmlns:wne="http://schemas.microsoft.com/office/word/2006/wordml" xmlns:wps="http://schemas.microsoft.com/office/word/2010/wordprocessingShape" mc:Ignorable="w14 w15 w16se w16cid wp14">
+<w:numbering xmlns:wpc="http://schemas.microsoft.com/office/word/2010/wordprocessingCanvas" xmlns:cx="http://schemas.microsoft.com/office/drawing/2014/chartex" xmlns:cx1="http://schemas.microsoft.com/office/drawing/2015/9/8/chartex" xmlns:mc="http://schemas.openxmlformats.org/markup-compatibility/2006" xmlns:o="urn:schemas-microsoft-com:office:office" xmlns:r="http://schemas.openxmlformats.org/officeDocument/2006/relationships" xmlns:m="http://schemas.openxmlformats.org/officeDocument/2006/math" xmlns:v="urn:schemas-microsoft-com:vml" xmlns:wp14="http://schemas.microsoft.com/office/word/2010/wordprocessingDrawing" xmlns:wp="http://schemas.openxmlformats.org/drawingml/2006/wordprocessingDrawing" xmlns:w10="urn:schemas-microsoft-com:office:word" xmlns:w="http://schemas.openxmlformats.org/wordprocessingml/2006/main" xmlns:w14="http://schemas.microsoft.com/office/word/2010/wordml" xmlns:w15="http://schemas.microsoft.com/office/word/2012/wordml" xmlns:w16se="http://schemas.microsoft.com/office/word/2015/wordml/symex" xmlns:wpg="http://schemas.microsoft.com/office/word/2010/wordprocessingGroup" xmlns:wpi="http://schemas.microsoft.com/office/word/2010/wordprocessingInk" xmlns:wne="http://schemas.microsoft.com/office/word/2006/wordml" xmlns:wps="http://schemas.microsoft.com/office/word/2010/wordprocessingShape" mc:Ignorable="w14 w15 w16se wp14">
   <w:abstractNum w:abstractNumId="0" w15:restartNumberingAfterBreak="0">
+    <w:nsid w:val="270112EF"/>
+    <w:multiLevelType w:val="hybridMultilevel"/>
+    <w:tmpl w:val="29B8D870"/>
+    <w:lvl w:ilvl="0" w:tplc="08090001">
+      <w:start w:val="1"/>
+      <w:numFmt w:val="bullet"/>
+      <w:lvlText w:val=""/>
+      <w:lvlJc w:val="left"/>
+      <w:pPr>
+        <w:ind w:left="1440" w:hanging="360"/>
+      </w:pPr>
+      <w:rPr>
+        <w:rFonts w:ascii="Symbol" w:hAnsi="Symbol" w:hint="default"/>
+      </w:rPr>
+    </w:lvl>
+    <w:lvl w:ilvl="1" w:tplc="08090003" w:tentative="1">
+      <w:start w:val="1"/>
+      <w:numFmt w:val="bullet"/>
+      <w:lvlText w:val="o"/>
+      <w:lvlJc w:val="left"/>
+      <w:pPr>
+        <w:ind w:left="2160" w:hanging="360"/>
+      </w:pPr>
+      <w:rPr>
+        <w:rFonts w:ascii="Courier New" w:hAnsi="Courier New" w:cs="Courier New" w:hint="default"/>
+      </w:rPr>
+    </w:lvl>
+    <w:lvl w:ilvl="2" w:tplc="08090005" w:tentative="1">
+      <w:start w:val="1"/>
+      <w:numFmt w:val="bullet"/>
+      <w:lvlText w:val=""/>
+      <w:lvlJc w:val="left"/>
+      <w:pPr>
+        <w:ind w:left="2880" w:hanging="360"/>
+      </w:pPr>
+      <w:rPr>
+        <w:rFonts w:ascii="Wingdings" w:hAnsi="Wingdings" w:hint="default"/>
+      </w:rPr>
+    </w:lvl>
+    <w:lvl w:ilvl="3" w:tplc="08090001" w:tentative="1">
+      <w:start w:val="1"/>
+      <w:numFmt w:val="bullet"/>
+      <w:lvlText w:val=""/>
+      <w:lvlJc w:val="left"/>
+      <w:pPr>
+        <w:ind w:left="3600" w:hanging="360"/>
+      </w:pPr>
+      <w:rPr>
+        <w:rFonts w:ascii="Symbol" w:hAnsi="Symbol" w:hint="default"/>
+      </w:rPr>
+    </w:lvl>
+    <w:lvl w:ilvl="4" w:tplc="08090003" w:tentative="1">
+      <w:start w:val="1"/>
+      <w:numFmt w:val="bullet"/>
+      <w:lvlText w:val="o"/>
+      <w:lvlJc w:val="left"/>
+      <w:pPr>
+        <w:ind w:left="4320" w:hanging="360"/>
+      </w:pPr>
+      <w:rPr>
+        <w:rFonts w:ascii="Courier New" w:hAnsi="Courier New" w:cs="Courier New" w:hint="default"/>
+      </w:rPr>
+    </w:lvl>
+    <w:lvl w:ilvl="5" w:tplc="08090005" w:tentative="1">
+      <w:start w:val="1"/>
+      <w:numFmt w:val="bullet"/>
+      <w:lvlText w:val=""/>
+      <w:lvlJc w:val="left"/>
+      <w:pPr>
+        <w:ind w:left="5040" w:hanging="360"/>
+      </w:pPr>
+      <w:rPr>
+        <w:rFonts w:ascii="Wingdings" w:hAnsi="Wingdings" w:hint="default"/>
+      </w:rPr>
+    </w:lvl>
+    <w:lvl w:ilvl="6" w:tplc="08090001" w:tentative="1">
+      <w:start w:val="1"/>
+      <w:numFmt w:val="bullet"/>
+      <w:lvlText w:val=""/>
+      <w:lvlJc w:val="left"/>
+      <w:pPr>
+        <w:ind w:left="5760" w:hanging="360"/>
+      </w:pPr>
+      <w:rPr>
+        <w:rFonts w:ascii="Symbol" w:hAnsi="Symbol" w:hint="default"/>
+      </w:rPr>
+    </w:lvl>
+    <w:lvl w:ilvl="7" w:tplc="08090003" w:tentative="1">
+      <w:start w:val="1"/>
+      <w:numFmt w:val="bullet"/>
+      <w:lvlText w:val="o"/>
+      <w:lvlJc w:val="left"/>
+      <w:pPr>
+        <w:ind w:left="6480" w:hanging="360"/>
+      </w:pPr>
+      <w:rPr>
+        <w:rFonts w:ascii="Courier New" w:hAnsi="Courier New" w:cs="Courier New" w:hint="default"/>
+      </w:rPr>
+    </w:lvl>
+    <w:lvl w:ilvl="8" w:tplc="08090005" w:tentative="1">
+      <w:start w:val="1"/>
+      <w:numFmt w:val="bullet"/>
+      <w:lvlText w:val=""/>
+      <w:lvlJc w:val="left"/>
+      <w:pPr>
+        <w:ind w:left="7200" w:hanging="360"/>
+      </w:pPr>
+      <w:rPr>
+        <w:rFonts w:ascii="Wingdings" w:hAnsi="Wingdings" w:hint="default"/>
+      </w:rPr>
+    </w:lvl>
+  </w:abstractNum>
+  <w:abstractNum w:abstractNumId="1" w15:restartNumberingAfterBreak="0">
     <w:nsid w:val="56A1274C"/>
     <w:multiLevelType w:val="hybridMultilevel"/>
     <w:tmpl w:val="B5FE5A88"/>
@@ -753,14 +926,133 @@
       </w:pPr>
     </w:lvl>
   </w:abstractNum>
+  <w:abstractNum w:abstractNumId="2" w15:restartNumberingAfterBreak="0">
+    <w:nsid w:val="66A91DFA"/>
+    <w:multiLevelType w:val="hybridMultilevel"/>
+    <w:tmpl w:val="56DEEC70"/>
+    <w:lvl w:ilvl="0" w:tplc="08090001">
+      <w:start w:val="1"/>
+      <w:numFmt w:val="bullet"/>
+      <w:lvlText w:val=""/>
+      <w:lvlJc w:val="left"/>
+      <w:pPr>
+        <w:ind w:left="720" w:hanging="360"/>
+      </w:pPr>
+      <w:rPr>
+        <w:rFonts w:ascii="Symbol" w:hAnsi="Symbol" w:hint="default"/>
+      </w:rPr>
+    </w:lvl>
+    <w:lvl w:ilvl="1" w:tplc="08090003" w:tentative="1">
+      <w:start w:val="1"/>
+      <w:numFmt w:val="bullet"/>
+      <w:lvlText w:val="o"/>
+      <w:lvlJc w:val="left"/>
+      <w:pPr>
+        <w:ind w:left="1440" w:hanging="360"/>
+      </w:pPr>
+      <w:rPr>
+        <w:rFonts w:ascii="Courier New" w:hAnsi="Courier New" w:cs="Courier New" w:hint="default"/>
+      </w:rPr>
+    </w:lvl>
+    <w:lvl w:ilvl="2" w:tplc="08090005" w:tentative="1">
+      <w:start w:val="1"/>
+      <w:numFmt w:val="bullet"/>
+      <w:lvlText w:val=""/>
+      <w:lvlJc w:val="left"/>
+      <w:pPr>
+        <w:ind w:left="2160" w:hanging="360"/>
+      </w:pPr>
+      <w:rPr>
+        <w:rFonts w:ascii="Wingdings" w:hAnsi="Wingdings" w:hint="default"/>
+      </w:rPr>
+    </w:lvl>
+    <w:lvl w:ilvl="3" w:tplc="08090001" w:tentative="1">
+      <w:start w:val="1"/>
+      <w:numFmt w:val="bullet"/>
+      <w:lvlText w:val=""/>
+      <w:lvlJc w:val="left"/>
+      <w:pPr>
+        <w:ind w:left="2880" w:hanging="360"/>
+      </w:pPr>
+      <w:rPr>
+        <w:rFonts w:ascii="Symbol" w:hAnsi="Symbol" w:hint="default"/>
+      </w:rPr>
+    </w:lvl>
+    <w:lvl w:ilvl="4" w:tplc="08090003" w:tentative="1">
+      <w:start w:val="1"/>
+      <w:numFmt w:val="bullet"/>
+      <w:lvlText w:val="o"/>
+      <w:lvlJc w:val="left"/>
+      <w:pPr>
+        <w:ind w:left="3600" w:hanging="360"/>
+      </w:pPr>
+      <w:rPr>
+        <w:rFonts w:ascii="Courier New" w:hAnsi="Courier New" w:cs="Courier New" w:hint="default"/>
+      </w:rPr>
+    </w:lvl>
+    <w:lvl w:ilvl="5" w:tplc="08090005" w:tentative="1">
+      <w:start w:val="1"/>
+      <w:numFmt w:val="bullet"/>
+      <w:lvlText w:val=""/>
+      <w:lvlJc w:val="left"/>
+      <w:pPr>
+        <w:ind w:left="4320" w:hanging="360"/>
+      </w:pPr>
+      <w:rPr>
+        <w:rFonts w:ascii="Wingdings" w:hAnsi="Wingdings" w:hint="default"/>
+      </w:rPr>
+    </w:lvl>
+    <w:lvl w:ilvl="6" w:tplc="08090001" w:tentative="1">
+      <w:start w:val="1"/>
+      <w:numFmt w:val="bullet"/>
+      <w:lvlText w:val=""/>
+      <w:lvlJc w:val="left"/>
+      <w:pPr>
+        <w:ind w:left="5040" w:hanging="360"/>
+      </w:pPr>
+      <w:rPr>
+        <w:rFonts w:ascii="Symbol" w:hAnsi="Symbol" w:hint="default"/>
+      </w:rPr>
+    </w:lvl>
+    <w:lvl w:ilvl="7" w:tplc="08090003" w:tentative="1">
+      <w:start w:val="1"/>
+      <w:numFmt w:val="bullet"/>
+      <w:lvlText w:val="o"/>
+      <w:lvlJc w:val="left"/>
+      <w:pPr>
+        <w:ind w:left="5760" w:hanging="360"/>
+      </w:pPr>
+      <w:rPr>
+        <w:rFonts w:ascii="Courier New" w:hAnsi="Courier New" w:cs="Courier New" w:hint="default"/>
+      </w:rPr>
+    </w:lvl>
+    <w:lvl w:ilvl="8" w:tplc="08090005" w:tentative="1">
+      <w:start w:val="1"/>
+      <w:numFmt w:val="bullet"/>
+      <w:lvlText w:val=""/>
+      <w:lvlJc w:val="left"/>
+      <w:pPr>
+        <w:ind w:left="6480" w:hanging="360"/>
+      </w:pPr>
+      <w:rPr>
+        <w:rFonts w:ascii="Wingdings" w:hAnsi="Wingdings" w:hint="default"/>
+      </w:rPr>
+    </w:lvl>
+  </w:abstractNum>
   <w:num w:numId="1">
+    <w:abstractNumId w:val="1"/>
+  </w:num>
+  <w:num w:numId="2">
     <w:abstractNumId w:val="0"/>
+  </w:num>
+  <w:num w:numId="3">
+    <w:abstractNumId w:val="2"/>
   </w:num>
 </w:numbering>
 </file>
 
 <file path=word/styles.xml><?xml version="1.0" encoding="utf-8"?>
-<w:styles xmlns:mc="http://schemas.openxmlformats.org/markup-compatibility/2006" xmlns:r="http://schemas.openxmlformats.org/officeDocument/2006/relationships" xmlns:w="http://schemas.openxmlformats.org/wordprocessingml/2006/main" xmlns:w14="http://schemas.microsoft.com/office/word/2010/wordml" xmlns:w15="http://schemas.microsoft.com/office/word/2012/wordml" xmlns:w16cid="http://schemas.microsoft.com/office/word/2016/wordml/cid" xmlns:w16se="http://schemas.microsoft.com/office/word/2015/wordml/symex" mc:Ignorable="w14 w15 w16se w16cid">
+<w:styles xmlns:mc="http://schemas.openxmlformats.org/markup-compatibility/2006" xmlns:r="http://schemas.openxmlformats.org/officeDocument/2006/relationships" xmlns:w="http://schemas.openxmlformats.org/wordprocessingml/2006/main" xmlns:w14="http://schemas.microsoft.com/office/word/2010/wordml" xmlns:w15="http://schemas.microsoft.com/office/word/2012/wordml" xmlns:w16se="http://schemas.microsoft.com/office/word/2015/wordml/symex" mc:Ignorable="w14 w15 w16se">
   <w:docDefaults>
     <w:rPrDefault>
       <w:rPr>
@@ -776,7 +1068,7 @@
       </w:pPr>
     </w:pPrDefault>
   </w:docDefaults>
-  <w:latentStyles w:defLockedState="0" w:defUIPriority="99" w:defSemiHidden="0" w:defUnhideWhenUsed="0" w:defQFormat="0" w:count="375">
+  <w:latentStyles w:defLockedState="0" w:defUIPriority="99" w:defSemiHidden="0" w:defUnhideWhenUsed="0" w:defQFormat="0" w:count="371">
     <w:lsdException w:name="Normal" w:uiPriority="0" w:qFormat="1"/>
     <w:lsdException w:name="heading 1" w:uiPriority="9" w:qFormat="1"/>
     <w:lsdException w:name="heading 2" w:semiHidden="1" w:uiPriority="9" w:unhideWhenUsed="1" w:qFormat="1"/>
@@ -882,6 +1174,7 @@
     <w:lsdException w:name="HTML Sample" w:semiHidden="1" w:unhideWhenUsed="1"/>
     <w:lsdException w:name="HTML Typewriter" w:semiHidden="1" w:unhideWhenUsed="1"/>
     <w:lsdException w:name="HTML Variable" w:semiHidden="1" w:unhideWhenUsed="1"/>
+    <w:lsdException w:name="Normal Table" w:semiHidden="1" w:unhideWhenUsed="1"/>
     <w:lsdException w:name="annotation subject" w:semiHidden="1" w:unhideWhenUsed="1"/>
     <w:lsdException w:name="No List" w:semiHidden="1" w:unhideWhenUsed="1"/>
     <w:lsdException w:name="Outline List 1" w:semiHidden="1" w:unhideWhenUsed="1"/>
@@ -925,8 +1218,10 @@
     <w:lsdException w:name="Table Elegant" w:semiHidden="1" w:unhideWhenUsed="1"/>
     <w:lsdException w:name="Table Professional" w:semiHidden="1" w:unhideWhenUsed="1"/>
     <w:lsdException w:name="Table Subtle 1" w:semiHidden="1" w:unhideWhenUsed="1"/>
+    <w:lsdException w:name="Table Subtle 2" w:semiHidden="1" w:unhideWhenUsed="1"/>
     <w:lsdException w:name="Table Web 1" w:semiHidden="1" w:unhideWhenUsed="1"/>
     <w:lsdException w:name="Table Web 2" w:semiHidden="1" w:unhideWhenUsed="1"/>
+    <w:lsdException w:name="Table Web 3" w:semiHidden="1" w:unhideWhenUsed="1"/>
     <w:lsdException w:name="Balloon Text" w:semiHidden="1" w:unhideWhenUsed="1"/>
     <w:lsdException w:name="Table Grid" w:uiPriority="39"/>
     <w:lsdException w:name="Table Theme" w:semiHidden="1" w:unhideWhenUsed="1"/>
@@ -1145,10 +1440,6 @@
     <w:lsdException w:name="List Table 5 Dark Accent 6" w:uiPriority="50"/>
     <w:lsdException w:name="List Table 6 Colorful Accent 6" w:uiPriority="51"/>
     <w:lsdException w:name="List Table 7 Colorful Accent 6" w:uiPriority="52"/>
-    <w:lsdException w:name="Mention" w:semiHidden="1" w:unhideWhenUsed="1"/>
-    <w:lsdException w:name="Smart Hyperlink" w:semiHidden="1" w:unhideWhenUsed="1"/>
-    <w:lsdException w:name="Hashtag" w:semiHidden="1" w:unhideWhenUsed="1"/>
-    <w:lsdException w:name="Unresolved Mention" w:semiHidden="1" w:unhideWhenUsed="1"/>
   </w:latentStyles>
   <w:style w:type="paragraph" w:default="1" w:styleId="Normal">
     <w:name w:val="Normal"/>

</xml_diff>